<commit_message>
Adicionando imagem no relatório de segurança
</commit_message>
<xml_diff>
--- a/Documentos/Media Suggester - Relatório de Segurança.docx
+++ b/Documentos/Media Suggester - Relatório de Segurança.docx
@@ -1,6 +1,6 @@
 
 <file path=word/document.xml><?xml version="1.0" encoding="utf-8"?>
-<w:document xmlns:wpc="http://schemas.microsoft.com/office/word/2010/wordprocessingCanvas" xmlns:cx="http://schemas.microsoft.com/office/drawing/2014/chartex" xmlns:cx1="http://schemas.microsoft.com/office/drawing/2015/9/8/chartex" xmlns:cx2="http://schemas.microsoft.com/office/drawing/2015/10/21/chartex" xmlns:cx3="http://schemas.microsoft.com/office/drawing/2016/5/9/chartex" xmlns:cx4="http://schemas.microsoft.com/office/drawing/2016/5/10/chartex" xmlns:cx5="http://schemas.microsoft.com/office/drawing/2016/5/11/chartex" xmlns:cx6="http://schemas.microsoft.com/office/drawing/2016/5/12/chartex" xmlns:cx7="http://schemas.microsoft.com/office/drawing/2016/5/13/chartex" xmlns:cx8="http://schemas.microsoft.com/office/drawing/2016/5/14/chartex" xmlns:mc="http://schemas.openxmlformats.org/markup-compatibility/2006" xmlns:aink="http://schemas.microsoft.com/office/drawing/2016/ink" xmlns:am3d="http://schemas.microsoft.com/office/drawing/2017/model3d" xmlns:o="urn:schemas-microsoft-com:office:office" xmlns:r="http://schemas.openxmlformats.org/officeDocument/2006/relationships" xmlns:m="http://schemas.openxmlformats.org/officeDocument/2006/math" xmlns:v="urn:schemas-microsoft-com:vml" xmlns:wp14="http://schemas.microsoft.com/office/word/2010/wordprocessingDrawing" xmlns:wp="http://schemas.openxmlformats.org/drawingml/2006/wordprocessingDrawing" xmlns:w10="urn:schemas-microsoft-com:office:word" xmlns:w="http://schemas.openxmlformats.org/wordprocessingml/2006/main" xmlns:w14="http://schemas.microsoft.com/office/word/2010/wordml" xmlns:w15="http://schemas.microsoft.com/office/word/2012/wordml" xmlns:w16cid="http://schemas.microsoft.com/office/word/2016/wordml/cid" xmlns:w16se="http://schemas.microsoft.com/office/word/2015/wordml/symex" xmlns:wpg="http://schemas.microsoft.com/office/word/2010/wordprocessingGroup" xmlns:wpi="http://schemas.microsoft.com/office/word/2010/wordprocessingInk" xmlns:wne="http://schemas.microsoft.com/office/word/2006/wordml" xmlns:wps="http://schemas.microsoft.com/office/word/2010/wordprocessingShape" mc:Ignorable="w14 w15 w16se w16cid wp14">
+<w:document xmlns:wpc="http://schemas.microsoft.com/office/word/2010/wordprocessingCanvas" xmlns:mc="http://schemas.openxmlformats.org/markup-compatibility/2006" xmlns:o="urn:schemas-microsoft-com:office:office" xmlns:r="http://schemas.openxmlformats.org/officeDocument/2006/relationships" xmlns:m="http://schemas.openxmlformats.org/officeDocument/2006/math" xmlns:v="urn:schemas-microsoft-com:vml" xmlns:wp14="http://schemas.microsoft.com/office/word/2010/wordprocessingDrawing" xmlns:wp="http://schemas.openxmlformats.org/drawingml/2006/wordprocessingDrawing" xmlns:w10="urn:schemas-microsoft-com:office:word" xmlns:w="http://schemas.openxmlformats.org/wordprocessingml/2006/main" xmlns:w14="http://schemas.microsoft.com/office/word/2010/wordml" xmlns:w15="http://schemas.microsoft.com/office/word/2012/wordml" xmlns:wpg="http://schemas.microsoft.com/office/word/2010/wordprocessingGroup" xmlns:wpi="http://schemas.microsoft.com/office/word/2010/wordprocessingInk" xmlns:wne="http://schemas.microsoft.com/office/word/2006/wordml" xmlns:wps="http://schemas.microsoft.com/office/word/2010/wordprocessingShape" mc:Ignorable="w14 w15 wp14">
   <w:body>
     <w:p>
       <w:pPr>
@@ -193,7 +193,27 @@
           <w:szCs w:val="24"/>
           <w:lang w:val="pt"/>
         </w:rPr>
-        <w:t xml:space="preserve"> para dispositivos Android. Ele oferece uma experiencia intuitiva e prática de recomendação de conteúdo para os usuários assistirem com base em seus gostos.</w:t>
+        <w:t xml:space="preserve"> para dispositivos </w:t>
+      </w:r>
+      <w:proofErr w:type="spellStart"/>
+      <w:r>
+        <w:rPr>
+          <w:rFonts w:ascii="Arial" w:hAnsi="Arial" w:cs="Arial"/>
+          <w:sz w:val="24"/>
+          <w:szCs w:val="24"/>
+          <w:lang w:val="pt"/>
+        </w:rPr>
+        <w:t>Android</w:t>
+      </w:r>
+      <w:proofErr w:type="spellEnd"/>
+      <w:r>
+        <w:rPr>
+          <w:rFonts w:ascii="Arial" w:hAnsi="Arial" w:cs="Arial"/>
+          <w:sz w:val="24"/>
+          <w:szCs w:val="24"/>
+          <w:lang w:val="pt"/>
+        </w:rPr>
+        <w:t>. Ele oferece uma experiencia intuitiva e prática de recomendação de conteúdo para os usuários assistirem com base em seus gostos.</w:t>
       </w:r>
     </w:p>
     <w:p>
@@ -1145,7 +1165,7 @@
           <w:noProof/>
           <w:sz w:val="24"/>
           <w:szCs w:val="24"/>
-          <w:lang w:val="pt"/>
+          <w:lang w:eastAsia="pt-BR"/>
         </w:rPr>
         <w:drawing>
           <wp:inline distT="0" distB="0" distL="0" distR="0">
@@ -1386,7 +1406,7 @@
           <w:noProof/>
           <w:sz w:val="24"/>
           <w:szCs w:val="24"/>
-          <w:lang w:val="pt"/>
+          <w:lang w:eastAsia="pt-BR"/>
         </w:rPr>
         <w:drawing>
           <wp:inline distT="0" distB="0" distL="0" distR="0">
@@ -1611,49 +1631,55 @@
           <w:lang w:val="pt"/>
         </w:rPr>
       </w:pPr>
+    </w:p>
+    <w:p>
+      <w:pPr>
+        <w:autoSpaceDE w:val="0"/>
+        <w:autoSpaceDN w:val="0"/>
+        <w:adjustRightInd w:val="0"/>
+        <w:spacing w:line="259" w:lineRule="atLeast"/>
+        <w:jc w:val="both"/>
+        <w:rPr>
+          <w:rFonts w:ascii="Arial" w:hAnsi="Arial" w:cs="Arial"/>
+          <w:sz w:val="24"/>
+          <w:szCs w:val="24"/>
+          <w:lang w:val="pt"/>
+        </w:rPr>
+      </w:pPr>
       <w:bookmarkStart w:id="0" w:name="_GoBack"/>
+      <w:r>
+        <w:rPr>
+          <w:rFonts w:ascii="Arial" w:hAnsi="Arial" w:cs="Arial"/>
+          <w:sz w:val="24"/>
+          <w:szCs w:val="24"/>
+          <w:lang w:val="pt"/>
+        </w:rPr>
+        <w:pict>
+          <v:shapetype id="_x0000_t75" coordsize="21600,21600" o:spt="75" o:preferrelative="t" path="m@4@5l@4@11@9@11@9@5xe" filled="f" stroked="f">
+            <v:stroke joinstyle="miter"/>
+            <v:formulas>
+              <v:f eqn="if lineDrawn pixelLineWidth 0"/>
+              <v:f eqn="sum @0 1 0"/>
+              <v:f eqn="sum 0 0 @1"/>
+              <v:f eqn="prod @2 1 2"/>
+              <v:f eqn="prod @3 21600 pixelWidth"/>
+              <v:f eqn="prod @3 21600 pixelHeight"/>
+              <v:f eqn="sum @0 0 1"/>
+              <v:f eqn="prod @6 1 2"/>
+              <v:f eqn="prod @7 21600 pixelWidth"/>
+              <v:f eqn="sum @8 21600 0"/>
+              <v:f eqn="prod @7 21600 pixelHeight"/>
+              <v:f eqn="sum @10 21600 0"/>
+            </v:formulas>
+            <v:path o:extrusionok="f" gradientshapeok="t" o:connecttype="rect"/>
+            <o:lock v:ext="edit" aspectratio="t"/>
+          </v:shapetype>
+          <v:shape id="_x0000_i1025" type="#_x0000_t75" style="width:474pt;height:281.25pt">
+            <v:imagedata r:id="rId7" o:title="postman"/>
+          </v:shape>
+        </w:pict>
+      </w:r>
       <w:bookmarkEnd w:id="0"/>
-    </w:p>
-    <w:p>
-      <w:pPr>
-        <w:autoSpaceDE w:val="0"/>
-        <w:autoSpaceDN w:val="0"/>
-        <w:adjustRightInd w:val="0"/>
-        <w:spacing w:line="259" w:lineRule="atLeast"/>
-        <w:ind w:left="4956"/>
-        <w:jc w:val="both"/>
-        <w:rPr>
-          <w:rFonts w:ascii="Arial" w:hAnsi="Arial" w:cs="Arial"/>
-          <w:sz w:val="24"/>
-          <w:szCs w:val="24"/>
-          <w:lang w:val="pt"/>
-        </w:rPr>
-      </w:pPr>
-      <w:r>
-        <w:rPr>
-          <w:rFonts w:ascii="Arial" w:hAnsi="Arial" w:cs="Arial"/>
-          <w:sz w:val="24"/>
-          <w:szCs w:val="24"/>
-          <w:lang w:val="pt"/>
-        </w:rPr>
-        <w:t>(Inserir Imagem)</w:t>
-      </w:r>
-    </w:p>
-    <w:p>
-      <w:pPr>
-        <w:autoSpaceDE w:val="0"/>
-        <w:autoSpaceDN w:val="0"/>
-        <w:adjustRightInd w:val="0"/>
-        <w:spacing w:line="259" w:lineRule="atLeast"/>
-        <w:ind w:left="4956"/>
-        <w:jc w:val="both"/>
-        <w:rPr>
-          <w:rFonts w:ascii="Arial" w:hAnsi="Arial" w:cs="Arial"/>
-          <w:sz w:val="24"/>
-          <w:szCs w:val="24"/>
-          <w:lang w:val="pt"/>
-        </w:rPr>
-      </w:pPr>
     </w:p>
     <w:p>
       <w:pPr>
@@ -1816,6 +1842,7 @@
           <w:szCs w:val="24"/>
           <w:lang w:val="pt"/>
         </w:rPr>
+        <w:lastRenderedPageBreak/>
         <w:t xml:space="preserve">O nosso </w:t>
       </w:r>
       <w:r>
@@ -1885,7 +1912,7 @@
           <w:noProof/>
           <w:sz w:val="24"/>
           <w:szCs w:val="24"/>
-          <w:lang w:val="pt"/>
+          <w:lang w:eastAsia="pt-BR"/>
         </w:rPr>
         <w:drawing>
           <wp:inline distT="0" distB="0" distL="0" distR="0" wp14:anchorId="09CED9E4" wp14:editId="2D20A277">
@@ -1903,7 +1930,7 @@
                     <pic:cNvPicPr/>
                   </pic:nvPicPr>
                   <pic:blipFill>
-                    <a:blip r:embed="rId7"/>
+                    <a:blip r:embed="rId8"/>
                     <a:stretch>
                       <a:fillRect/>
                     </a:stretch>
@@ -1946,7 +1973,6 @@
           <w:szCs w:val="24"/>
           <w:lang w:val="pt"/>
         </w:rPr>
-        <w:lastRenderedPageBreak/>
         <w:t>Solução</w:t>
       </w:r>
       <w:r>
@@ -2169,25 +2195,7 @@
           <w:szCs w:val="24"/>
           <w:lang w:val="pt"/>
         </w:rPr>
-        <w:t>a assinatura d</w:t>
-      </w:r>
-      <w:r>
-        <w:rPr>
-          <w:rFonts w:ascii="Arial" w:hAnsi="Arial" w:cs="Arial"/>
-          <w:sz w:val="24"/>
-          <w:szCs w:val="24"/>
-          <w:lang w:val="pt"/>
-        </w:rPr>
-        <w:t>a aplicação com um esquema superior</w:t>
-      </w:r>
-      <w:r>
-        <w:rPr>
-          <w:rFonts w:ascii="Arial" w:hAnsi="Arial" w:cs="Arial"/>
-          <w:sz w:val="24"/>
-          <w:szCs w:val="24"/>
-          <w:lang w:val="pt"/>
-        </w:rPr>
-        <w:t xml:space="preserve"> para que não sejam exploradas brechas de segurança comuns em versões antigas do Android.</w:t>
+        <w:t>a assinatura da aplicação com um esquema superior para que não sejam exploradas brechas de segurança comuns em versões antigas do Android.</w:t>
       </w:r>
     </w:p>
     <w:p>
@@ -2285,7 +2293,7 @@
 </file>
 
 <file path=word/numbering.xml><?xml version="1.0" encoding="utf-8"?>
-<w:numbering xmlns:wpc="http://schemas.microsoft.com/office/word/2010/wordprocessingCanvas" xmlns:cx="http://schemas.microsoft.com/office/drawing/2014/chartex" xmlns:cx1="http://schemas.microsoft.com/office/drawing/2015/9/8/chartex" xmlns:cx2="http://schemas.microsoft.com/office/drawing/2015/10/21/chartex" xmlns:cx3="http://schemas.microsoft.com/office/drawing/2016/5/9/chartex" xmlns:cx4="http://schemas.microsoft.com/office/drawing/2016/5/10/chartex" xmlns:cx5="http://schemas.microsoft.com/office/drawing/2016/5/11/chartex" xmlns:cx6="http://schemas.microsoft.com/office/drawing/2016/5/12/chartex" xmlns:cx7="http://schemas.microsoft.com/office/drawing/2016/5/13/chartex" xmlns:cx8="http://schemas.microsoft.com/office/drawing/2016/5/14/chartex" xmlns:mc="http://schemas.openxmlformats.org/markup-compatibility/2006" xmlns:aink="http://schemas.microsoft.com/office/drawing/2016/ink" xmlns:am3d="http://schemas.microsoft.com/office/drawing/2017/model3d" xmlns:o="urn:schemas-microsoft-com:office:office" xmlns:r="http://schemas.openxmlformats.org/officeDocument/2006/relationships" xmlns:m="http://schemas.openxmlformats.org/officeDocument/2006/math" xmlns:v="urn:schemas-microsoft-com:vml" xmlns:wp14="http://schemas.microsoft.com/office/word/2010/wordprocessingDrawing" xmlns:wp="http://schemas.openxmlformats.org/drawingml/2006/wordprocessingDrawing" xmlns:w10="urn:schemas-microsoft-com:office:word" xmlns:w="http://schemas.openxmlformats.org/wordprocessingml/2006/main" xmlns:w14="http://schemas.microsoft.com/office/word/2010/wordml" xmlns:w15="http://schemas.microsoft.com/office/word/2012/wordml" xmlns:w16cid="http://schemas.microsoft.com/office/word/2016/wordml/cid" xmlns:w16se="http://schemas.microsoft.com/office/word/2015/wordml/symex" xmlns:wpg="http://schemas.microsoft.com/office/word/2010/wordprocessingGroup" xmlns:wpi="http://schemas.microsoft.com/office/word/2010/wordprocessingInk" xmlns:wne="http://schemas.microsoft.com/office/word/2006/wordml" xmlns:wps="http://schemas.microsoft.com/office/word/2010/wordprocessingShape" mc:Ignorable="w14 w15 w16se w16cid wp14">
+<w:numbering xmlns:wpc="http://schemas.microsoft.com/office/word/2010/wordprocessingCanvas" xmlns:mc="http://schemas.openxmlformats.org/markup-compatibility/2006" xmlns:o="urn:schemas-microsoft-com:office:office" xmlns:r="http://schemas.openxmlformats.org/officeDocument/2006/relationships" xmlns:m="http://schemas.openxmlformats.org/officeDocument/2006/math" xmlns:v="urn:schemas-microsoft-com:vml" xmlns:wp14="http://schemas.microsoft.com/office/word/2010/wordprocessingDrawing" xmlns:wp="http://schemas.openxmlformats.org/drawingml/2006/wordprocessingDrawing" xmlns:w10="urn:schemas-microsoft-com:office:word" xmlns:w="http://schemas.openxmlformats.org/wordprocessingml/2006/main" xmlns:w14="http://schemas.microsoft.com/office/word/2010/wordml" xmlns:w15="http://schemas.microsoft.com/office/word/2012/wordml" xmlns:wpg="http://schemas.microsoft.com/office/word/2010/wordprocessingGroup" xmlns:wpi="http://schemas.microsoft.com/office/word/2010/wordprocessingInk" xmlns:wne="http://schemas.microsoft.com/office/word/2006/wordml" xmlns:wps="http://schemas.microsoft.com/office/word/2010/wordprocessingShape" mc:Ignorable="w14 w15 wp14">
   <w:abstractNum w:abstractNumId="0" w15:restartNumberingAfterBreak="0">
     <w:nsid w:val="FFFFFFFE"/>
     <w:multiLevelType w:val="singleLevel"/>
@@ -2662,7 +2670,7 @@
 </file>
 
 <file path=word/styles.xml><?xml version="1.0" encoding="utf-8"?>
-<w:styles xmlns:mc="http://schemas.openxmlformats.org/markup-compatibility/2006" xmlns:r="http://schemas.openxmlformats.org/officeDocument/2006/relationships" xmlns:w="http://schemas.openxmlformats.org/wordprocessingml/2006/main" xmlns:w14="http://schemas.microsoft.com/office/word/2010/wordml" xmlns:w15="http://schemas.microsoft.com/office/word/2012/wordml" xmlns:w16cid="http://schemas.microsoft.com/office/word/2016/wordml/cid" xmlns:w16se="http://schemas.microsoft.com/office/word/2015/wordml/symex" mc:Ignorable="w14 w15 w16se w16cid">
+<w:styles xmlns:mc="http://schemas.openxmlformats.org/markup-compatibility/2006" xmlns:r="http://schemas.openxmlformats.org/officeDocument/2006/relationships" xmlns:w="http://schemas.openxmlformats.org/wordprocessingml/2006/main" xmlns:w14="http://schemas.microsoft.com/office/word/2010/wordml" xmlns:w15="http://schemas.microsoft.com/office/word/2012/wordml" mc:Ignorable="w14 w15">
   <w:docDefaults>
     <w:rPrDefault>
       <w:rPr>
@@ -2678,7 +2686,7 @@
       </w:pPr>
     </w:pPrDefault>
   </w:docDefaults>
-  <w:latentStyles w:defLockedState="0" w:defUIPriority="99" w:defSemiHidden="0" w:defUnhideWhenUsed="0" w:defQFormat="0" w:count="375">
+  <w:latentStyles w:defLockedState="0" w:defUIPriority="99" w:defSemiHidden="0" w:defUnhideWhenUsed="0" w:defQFormat="0" w:count="371">
     <w:lsdException w:name="Normal" w:uiPriority="0" w:qFormat="1"/>
     <w:lsdException w:name="heading 1" w:uiPriority="9" w:qFormat="1"/>
     <w:lsdException w:name="heading 2" w:semiHidden="1" w:uiPriority="9" w:unhideWhenUsed="1" w:qFormat="1"/>
@@ -3050,10 +3058,6 @@
     <w:lsdException w:name="List Table 5 Dark Accent 6" w:uiPriority="50"/>
     <w:lsdException w:name="List Table 6 Colorful Accent 6" w:uiPriority="51"/>
     <w:lsdException w:name="List Table 7 Colorful Accent 6" w:uiPriority="52"/>
-    <w:lsdException w:name="Mention" w:semiHidden="1" w:unhideWhenUsed="1"/>
-    <w:lsdException w:name="Smart Hyperlink" w:semiHidden="1" w:unhideWhenUsed="1"/>
-    <w:lsdException w:name="Hashtag" w:semiHidden="1" w:unhideWhenUsed="1"/>
-    <w:lsdException w:name="Unresolved Mention" w:semiHidden="1" w:unhideWhenUsed="1"/>
   </w:latentStyles>
   <w:style w:type="paragraph" w:default="1" w:styleId="Normal">
     <w:name w:val="Normal"/>

</xml_diff>